<commit_message>
Iteration 1 step 7 is completed
</commit_message>
<xml_diff>
--- a/Iteration 1.docx
+++ b/Iteration 1.docx
@@ -1013,13 +1013,8 @@
           </w:tcPr>
           <w:p>
             <w:r>
-              <w:t>“Service applications do not provide a user interface but rather expose services that are consumed by other applications” (Cervantes, 2016</w:t>
-            </w:r>
-            <w:proofErr w:type="gramStart"/>
-            <w:r>
-              <w:t>)</w:t>
-            </w:r>
-            <w:proofErr w:type="gramEnd"/>
+              <w:t>“Service applications do not provide a user interface but rather expose services that are consumed by other applications” (Cervantes, 2016)</w:t>
+            </w:r>
             <w:r>
               <w:br/>
               <w:t>Since this part of the system does not need to be interactive, we are not worried about the presentation layer. Loose coupling that comes with using Service Application reference architecture</w:t>
@@ -1094,10 +1089,7 @@
           </w:tcPr>
           <w:p>
             <w:r>
-              <w:t>Deploy the appl</w:t>
-            </w:r>
-            <w:r>
-              <w:t xml:space="preserve">ication using Spring </w:t>
+              <w:t xml:space="preserve">Deploy the application using Spring </w:t>
             </w:r>
           </w:p>
         </w:tc>
@@ -1108,6 +1100,9 @@
           <w:p>
             <w:r>
               <w:t>Although it can quite complex, Spring provides great tool support, easy integration with other frameworks and security (QA-1)</w:t>
+            </w:r>
+            <w:r>
+              <w:t>.</w:t>
             </w:r>
           </w:p>
         </w:tc>
@@ -1223,10 +1218,7 @@
     <w:p/>
     <w:p/>
     <w:p/>
-    <w:p>
-      <w:bookmarkStart w:id="0" w:name="_GoBack"/>
-      <w:bookmarkEnd w:id="0"/>
-    </w:p>
+    <w:p/>
     <w:p/>
     <w:p/>
     <w:p/>
@@ -1341,11 +1333,21 @@
           <w:tcPr>
             <w:tcW w:w="2337" w:type="dxa"/>
           </w:tcPr>
+          <w:p>
+            <w:r>
+              <w:t>UC-2</w:t>
+            </w:r>
+          </w:p>
+        </w:tc>
+        <w:tc>
+          <w:tcPr>
+            <w:tcW w:w="2337" w:type="dxa"/>
+          </w:tcPr>
           <w:p/>
         </w:tc>
         <w:tc>
           <w:tcPr>
-            <w:tcW w:w="2337" w:type="dxa"/>
+            <w:tcW w:w="2338" w:type="dxa"/>
           </w:tcPr>
           <w:p/>
         </w:tc>
@@ -1355,18 +1357,9 @@
           </w:tcPr>
           <w:p>
             <w:r>
-              <w:t>CR</w:t>
-            </w:r>
-            <w:r>
-              <w:t>N-2</w:t>
-            </w:r>
-          </w:p>
-        </w:tc>
-        <w:tc>
-          <w:tcPr>
-            <w:tcW w:w="2338" w:type="dxa"/>
-          </w:tcPr>
-          <w:p/>
+              <w:t>No relevant decisions made.</w:t>
+            </w:r>
+          </w:p>
         </w:tc>
       </w:tr>
       <w:tr>
@@ -1374,11 +1367,21 @@
           <w:tcPr>
             <w:tcW w:w="2337" w:type="dxa"/>
           </w:tcPr>
+          <w:p>
+            <w:r>
+              <w:t>UC-3</w:t>
+            </w:r>
+          </w:p>
+        </w:tc>
+        <w:tc>
+          <w:tcPr>
+            <w:tcW w:w="2337" w:type="dxa"/>
+          </w:tcPr>
           <w:p/>
         </w:tc>
         <w:tc>
           <w:tcPr>
-            <w:tcW w:w="2337" w:type="dxa"/>
+            <w:tcW w:w="2338" w:type="dxa"/>
           </w:tcPr>
           <w:p/>
         </w:tc>
@@ -1388,15 +1391,9 @@
           </w:tcPr>
           <w:p>
             <w:r>
-              <w:t>CON-4</w:t>
-            </w:r>
-          </w:p>
-        </w:tc>
-        <w:tc>
-          <w:tcPr>
-            <w:tcW w:w="2338" w:type="dxa"/>
-          </w:tcPr>
-          <w:p/>
+              <w:t>No relevant decisions made.</w:t>
+            </w:r>
+          </w:p>
         </w:tc>
       </w:tr>
       <w:tr>
@@ -1404,11 +1401,21 @@
           <w:tcPr>
             <w:tcW w:w="2337" w:type="dxa"/>
           </w:tcPr>
+          <w:p>
+            <w:r>
+              <w:t>UC-4</w:t>
+            </w:r>
+          </w:p>
+        </w:tc>
+        <w:tc>
+          <w:tcPr>
+            <w:tcW w:w="2337" w:type="dxa"/>
+          </w:tcPr>
           <w:p/>
         </w:tc>
         <w:tc>
           <w:tcPr>
-            <w:tcW w:w="2337" w:type="dxa"/>
+            <w:tcW w:w="2338" w:type="dxa"/>
           </w:tcPr>
           <w:p/>
         </w:tc>
@@ -1418,15 +1425,9 @@
           </w:tcPr>
           <w:p>
             <w:r>
-              <w:t>QA-1</w:t>
-            </w:r>
-          </w:p>
-        </w:tc>
-        <w:tc>
-          <w:tcPr>
-            <w:tcW w:w="2338" w:type="dxa"/>
-          </w:tcPr>
-          <w:p/>
+              <w:t>No relevant decisions made.</w:t>
+            </w:r>
+          </w:p>
         </w:tc>
       </w:tr>
       <w:tr>
@@ -1434,11 +1435,21 @@
           <w:tcPr>
             <w:tcW w:w="2337" w:type="dxa"/>
           </w:tcPr>
+          <w:p>
+            <w:r>
+              <w:t>UC-5</w:t>
+            </w:r>
+          </w:p>
+        </w:tc>
+        <w:tc>
+          <w:tcPr>
+            <w:tcW w:w="2337" w:type="dxa"/>
+          </w:tcPr>
           <w:p/>
         </w:tc>
         <w:tc>
           <w:tcPr>
-            <w:tcW w:w="2337" w:type="dxa"/>
+            <w:tcW w:w="2338" w:type="dxa"/>
           </w:tcPr>
           <w:p/>
         </w:tc>
@@ -1448,15 +1459,9 @@
           </w:tcPr>
           <w:p>
             <w:r>
-              <w:t>QA-2</w:t>
-            </w:r>
-          </w:p>
-        </w:tc>
-        <w:tc>
-          <w:tcPr>
-            <w:tcW w:w="2338" w:type="dxa"/>
-          </w:tcPr>
-          <w:p/>
+              <w:t>No relevant decisions made.</w:t>
+            </w:r>
+          </w:p>
         </w:tc>
       </w:tr>
       <w:tr>
@@ -1470,6 +1475,16 @@
           <w:tcPr>
             <w:tcW w:w="2337" w:type="dxa"/>
           </w:tcPr>
+          <w:p>
+            <w:r>
+              <w:t>QA-1</w:t>
+            </w:r>
+          </w:p>
+        </w:tc>
+        <w:tc>
+          <w:tcPr>
+            <w:tcW w:w="2338" w:type="dxa"/>
+          </w:tcPr>
           <w:p/>
         </w:tc>
         <w:tc>
@@ -1478,15 +1493,15 @@
           </w:tcPr>
           <w:p>
             <w:r>
-              <w:t>QA-4</w:t>
-            </w:r>
-          </w:p>
-        </w:tc>
-        <w:tc>
-          <w:tcPr>
-            <w:tcW w:w="2338" w:type="dxa"/>
-          </w:tcPr>
-          <w:p/>
+              <w:t xml:space="preserve">Spring framework is introduced which </w:t>
+            </w:r>
+            <w:r>
+              <w:t>provides great tool support, easy integration with other frameworks and security</w:t>
+            </w:r>
+            <w:r>
+              <w:t>.</w:t>
+            </w:r>
+          </w:p>
         </w:tc>
       </w:tr>
       <w:tr>
@@ -1500,19 +1515,36 @@
           <w:tcPr>
             <w:tcW w:w="2337" w:type="dxa"/>
           </w:tcPr>
+          <w:p>
+            <w:r>
+              <w:t>QA-2</w:t>
+            </w:r>
+          </w:p>
+        </w:tc>
+        <w:tc>
+          <w:tcPr>
+            <w:tcW w:w="2338" w:type="dxa"/>
+          </w:tcPr>
           <w:p/>
         </w:tc>
         <w:tc>
           <w:tcPr>
             <w:tcW w:w="2338" w:type="dxa"/>
           </w:tcPr>
-          <w:p/>
-        </w:tc>
-        <w:tc>
-          <w:tcPr>
-            <w:tcW w:w="2338" w:type="dxa"/>
-          </w:tcPr>
-          <w:p/>
+          <w:p>
+            <w:r>
+              <w:t xml:space="preserve">Service Application reference architecture </w:t>
+            </w:r>
+            <w:r>
+              <w:t xml:space="preserve">is used to achieve </w:t>
+            </w:r>
+            <w:r>
+              <w:t xml:space="preserve">high availability </w:t>
+            </w:r>
+            <w:r>
+              <w:t>as system maintenance can be done during downtimes without having a negative impact on the client side of our system.</w:t>
+            </w:r>
+          </w:p>
         </w:tc>
       </w:tr>
       <w:tr>
@@ -1526,19 +1558,35 @@
           <w:tcPr>
             <w:tcW w:w="2337" w:type="dxa"/>
           </w:tcPr>
+          <w:p>
+            <w:r>
+              <w:t>QA-4</w:t>
+            </w:r>
+          </w:p>
+        </w:tc>
+        <w:tc>
+          <w:tcPr>
+            <w:tcW w:w="2338" w:type="dxa"/>
+          </w:tcPr>
           <w:p/>
         </w:tc>
         <w:tc>
           <w:tcPr>
             <w:tcW w:w="2338" w:type="dxa"/>
           </w:tcPr>
-          <w:p/>
-        </w:tc>
-        <w:tc>
-          <w:tcPr>
-            <w:tcW w:w="2338" w:type="dxa"/>
-          </w:tcPr>
-          <w:p/>
+          <w:p>
+            <w:r>
+              <w:t>T</w:t>
+            </w:r>
+            <w:r>
+              <w:t>he goal of producing a modern, effic</w:t>
+            </w:r>
+            <w:r>
+              <w:t xml:space="preserve">ient, and fully featured rich client applications is achieved by using JavaFX on the client side. </w:t>
+            </w:r>
+            <w:bookmarkStart w:id="0" w:name="_GoBack"/>
+            <w:bookmarkEnd w:id="0"/>
+          </w:p>
         </w:tc>
       </w:tr>
       <w:tr>
@@ -1558,13 +1606,21 @@
           <w:tcPr>
             <w:tcW w:w="2338" w:type="dxa"/>
           </w:tcPr>
-          <w:p/>
+          <w:p>
+            <w:r>
+              <w:t>CON-4</w:t>
+            </w:r>
+          </w:p>
         </w:tc>
         <w:tc>
           <w:tcPr>
             <w:tcW w:w="2338" w:type="dxa"/>
           </w:tcPr>
-          <w:p/>
+          <w:p>
+            <w:r>
+              <w:t>Since both the client side and the server side of our system is written in Java technologies, execution under different operating systems (e.g. Windows, Linux, OSX) is supported.</w:t>
+            </w:r>
+          </w:p>
         </w:tc>
       </w:tr>
       <w:tr>
@@ -1584,143 +1640,25 @@
           <w:tcPr>
             <w:tcW w:w="2338" w:type="dxa"/>
           </w:tcPr>
-          <w:p/>
+          <w:p>
+            <w:r>
+              <w:t>CRN-2</w:t>
+            </w:r>
+          </w:p>
         </w:tc>
         <w:tc>
           <w:tcPr>
             <w:tcW w:w="2338" w:type="dxa"/>
           </w:tcPr>
-          <w:p/>
-        </w:tc>
-      </w:tr>
-      <w:tr>
-        <w:tc>
-          <w:tcPr>
-            <w:tcW w:w="2337" w:type="dxa"/>
-          </w:tcPr>
-          <w:p/>
-        </w:tc>
-        <w:tc>
-          <w:tcPr>
-            <w:tcW w:w="2337" w:type="dxa"/>
-          </w:tcPr>
-          <w:p/>
-        </w:tc>
-        <w:tc>
-          <w:tcPr>
-            <w:tcW w:w="2338" w:type="dxa"/>
-          </w:tcPr>
-          <w:p/>
-        </w:tc>
-        <w:tc>
-          <w:tcPr>
-            <w:tcW w:w="2338" w:type="dxa"/>
-          </w:tcPr>
-          <w:p/>
-        </w:tc>
-      </w:tr>
-      <w:tr>
-        <w:tc>
-          <w:tcPr>
-            <w:tcW w:w="2337" w:type="dxa"/>
-          </w:tcPr>
-          <w:p/>
-        </w:tc>
-        <w:tc>
-          <w:tcPr>
-            <w:tcW w:w="2337" w:type="dxa"/>
-          </w:tcPr>
-          <w:p/>
-        </w:tc>
-        <w:tc>
-          <w:tcPr>
-            <w:tcW w:w="2338" w:type="dxa"/>
-          </w:tcPr>
-          <w:p/>
-        </w:tc>
-        <w:tc>
-          <w:tcPr>
-            <w:tcW w:w="2338" w:type="dxa"/>
-          </w:tcPr>
-          <w:p/>
-        </w:tc>
-      </w:tr>
-      <w:tr>
-        <w:tc>
-          <w:tcPr>
-            <w:tcW w:w="2337" w:type="dxa"/>
-          </w:tcPr>
-          <w:p/>
-        </w:tc>
-        <w:tc>
-          <w:tcPr>
-            <w:tcW w:w="2337" w:type="dxa"/>
-          </w:tcPr>
-          <w:p/>
-        </w:tc>
-        <w:tc>
-          <w:tcPr>
-            <w:tcW w:w="2338" w:type="dxa"/>
-          </w:tcPr>
-          <w:p/>
-        </w:tc>
-        <w:tc>
-          <w:tcPr>
-            <w:tcW w:w="2338" w:type="dxa"/>
-          </w:tcPr>
-          <w:p/>
-        </w:tc>
-      </w:tr>
-      <w:tr>
-        <w:tc>
-          <w:tcPr>
-            <w:tcW w:w="2337" w:type="dxa"/>
-          </w:tcPr>
-          <w:p/>
-        </w:tc>
-        <w:tc>
-          <w:tcPr>
-            <w:tcW w:w="2337" w:type="dxa"/>
-          </w:tcPr>
-          <w:p/>
-        </w:tc>
-        <w:tc>
-          <w:tcPr>
-            <w:tcW w:w="2338" w:type="dxa"/>
-          </w:tcPr>
-          <w:p/>
-        </w:tc>
-        <w:tc>
-          <w:tcPr>
-            <w:tcW w:w="2338" w:type="dxa"/>
-          </w:tcPr>
-          <w:p/>
-        </w:tc>
-      </w:tr>
-      <w:tr>
-        <w:tc>
-          <w:tcPr>
-            <w:tcW w:w="2337" w:type="dxa"/>
-          </w:tcPr>
-          <w:p/>
-        </w:tc>
-        <w:tc>
-          <w:tcPr>
-            <w:tcW w:w="2337" w:type="dxa"/>
-          </w:tcPr>
-          <w:p/>
-        </w:tc>
-        <w:tc>
-          <w:tcPr>
-            <w:tcW w:w="2338" w:type="dxa"/>
-          </w:tcPr>
-          <w:p/>
-        </w:tc>
-        <w:tc>
-          <w:tcPr>
-            <w:tcW w:w="2338" w:type="dxa"/>
-          </w:tcPr>
-          <w:p/>
+          <w:p>
+            <w:r>
+              <w:t xml:space="preserve">Technologies that have been selected so far </w:t>
+            </w:r>
+            <w:r>
+              <w:lastRenderedPageBreak/>
+              <w:t>were based on the team’s knowledge and familiarity with that technology.</w:t>
+            </w:r>
+          </w:p>
         </w:tc>
       </w:tr>
     </w:tbl>
@@ -2256,6 +2194,7 @@
   <w:style w:type="character" w:default="1" w:styleId="DefaultParagraphFont">
     <w:name w:val="Default Paragraph Font"/>
     <w:uiPriority w:val="1"/>
+    <w:semiHidden/>
     <w:unhideWhenUsed/>
   </w:style>
   <w:style w:type="table" w:default="1" w:styleId="TableNormal">

</xml_diff>